<commit_message>
Edits for MTP tutorial document
</commit_message>
<xml_diff>
--- a/Step-3-Muscle-Tendon-Personalization/MuscleTendonPersonalizationTutorial.docx
+++ b/Step-3-Muscle-Tendon-Personalization/MuscleTendonPersonalizationTutorial.docx
@@ -476,7 +476,21 @@
         <w:rPr>
           <w:rFonts w:ascii="Times New Roman" w:hAnsi="Times New Roman" w:cs="Times New Roman"/>
         </w:rPr>
-        <w:t xml:space="preserve"> – Muscles that we would expect to have similar activation profiles (ie lateral hamstrings; BFSH and BFLH will have similar activations to each other)</w:t>
+        <w:t xml:space="preserve"> – Muscles that we would expect to have similar activation profiles (</w:t>
+      </w:r>
+      <w:proofErr w:type="spellStart"/>
+      <w:r>
+        <w:rPr>
+          <w:rFonts w:ascii="Times New Roman" w:hAnsi="Times New Roman" w:cs="Times New Roman"/>
+        </w:rPr>
+        <w:t>ie</w:t>
+      </w:r>
+      <w:proofErr w:type="spellEnd"/>
+      <w:r>
+        <w:rPr>
+          <w:rFonts w:ascii="Times New Roman" w:hAnsi="Times New Roman" w:cs="Times New Roman"/>
+        </w:rPr>
+        <w:t xml:space="preserve"> lateral hamstrings; BFSH and BFLH will have similar activations to each other)</w:t>
       </w:r>
     </w:p>
     <w:p>
@@ -566,7 +580,39 @@
         <w:rPr>
           <w:rFonts w:ascii="Times New Roman" w:hAnsi="Times New Roman" w:cs="Times New Roman"/>
         </w:rPr>
-        <w:t>These must have the same name as the respective EMG channel name your EMG data file (preprocessed\EMGData\gait_1.sto)</w:t>
+        <w:t>These must have the same name as the respective EMG channel name your EMG data file (</w:t>
+      </w:r>
+      <w:r>
+        <w:rPr>
+          <w:rFonts w:ascii="Times New Roman" w:hAnsi="Times New Roman" w:cs="Times New Roman"/>
+          <w:b/>
+          <w:bCs/>
+        </w:rPr>
+        <w:t>preprocessed\</w:t>
+      </w:r>
+      <w:proofErr w:type="spellStart"/>
+      <w:r>
+        <w:rPr>
+          <w:rFonts w:ascii="Times New Roman" w:hAnsi="Times New Roman" w:cs="Times New Roman"/>
+          <w:b/>
+          <w:bCs/>
+        </w:rPr>
+        <w:t>EMGData</w:t>
+      </w:r>
+      <w:proofErr w:type="spellEnd"/>
+      <w:r>
+        <w:rPr>
+          <w:rFonts w:ascii="Times New Roman" w:hAnsi="Times New Roman" w:cs="Times New Roman"/>
+          <w:b/>
+          <w:bCs/>
+        </w:rPr>
+        <w:t>\gait_1.sto</w:t>
+      </w:r>
+      <w:r>
+        <w:rPr>
+          <w:rFonts w:ascii="Times New Roman" w:hAnsi="Times New Roman" w:cs="Times New Roman"/>
+        </w:rPr>
+        <w:t>)</w:t>
       </w:r>
     </w:p>
     <w:p>
@@ -657,7 +703,21 @@
         <w:rPr>
           <w:rFonts w:ascii="Times New Roman" w:hAnsi="Times New Roman" w:cs="Times New Roman"/>
         </w:rPr>
-        <w:t xml:space="preserve"> download on SimTK: </w:t>
+        <w:t xml:space="preserve"> download on </w:t>
+      </w:r>
+      <w:proofErr w:type="spellStart"/>
+      <w:r>
+        <w:rPr>
+          <w:rFonts w:ascii="Times New Roman" w:hAnsi="Times New Roman" w:cs="Times New Roman"/>
+        </w:rPr>
+        <w:t>SimTK</w:t>
+      </w:r>
+      <w:proofErr w:type="spellEnd"/>
+      <w:r>
+        <w:rPr>
+          <w:rFonts w:ascii="Times New Roman" w:hAnsi="Times New Roman" w:cs="Times New Roman"/>
+        </w:rPr>
+        <w:t xml:space="preserve">: </w:t>
       </w:r>
       <w:hyperlink r:id="rId5" w:history="1">
         <w:r>
@@ -937,19 +997,57 @@
         </w:rPr>
         <w:t xml:space="preserve">Leave the </w:t>
       </w:r>
+      <w:proofErr w:type="spellStart"/>
       <w:r>
         <w:rPr>
           <w:rFonts w:ascii="Times New Roman" w:hAnsi="Times New Roman" w:cs="Times New Roman"/>
           <w:i/>
           <w:iCs/>
         </w:rPr>
-        <w:t>Osimx File</w:t>
-      </w:r>
-      <w:r>
-        <w:rPr>
-          <w:rFonts w:ascii="Times New Roman" w:hAnsi="Times New Roman" w:cs="Times New Roman"/>
-        </w:rPr>
-        <w:t xml:space="preserve"> field empty. This tool outputs an Osimx file, but we do not have one to work with yet. If this field is filled out, the MTP tool will concatenate new elements to the existing Osimx file. </w:t>
+        <w:t>Osimx</w:t>
+      </w:r>
+      <w:proofErr w:type="spellEnd"/>
+      <w:r>
+        <w:rPr>
+          <w:rFonts w:ascii="Times New Roman" w:hAnsi="Times New Roman" w:cs="Times New Roman"/>
+          <w:i/>
+          <w:iCs/>
+        </w:rPr>
+        <w:t xml:space="preserve"> File</w:t>
+      </w:r>
+      <w:r>
+        <w:rPr>
+          <w:rFonts w:ascii="Times New Roman" w:hAnsi="Times New Roman" w:cs="Times New Roman"/>
+        </w:rPr>
+        <w:t xml:space="preserve"> field empty. This tool outputs an </w:t>
+      </w:r>
+      <w:proofErr w:type="spellStart"/>
+      <w:r>
+        <w:rPr>
+          <w:rFonts w:ascii="Times New Roman" w:hAnsi="Times New Roman" w:cs="Times New Roman"/>
+        </w:rPr>
+        <w:t>Osimx</w:t>
+      </w:r>
+      <w:proofErr w:type="spellEnd"/>
+      <w:r>
+        <w:rPr>
+          <w:rFonts w:ascii="Times New Roman" w:hAnsi="Times New Roman" w:cs="Times New Roman"/>
+        </w:rPr>
+        <w:t xml:space="preserve"> file, but we do not have one to work with yet. If this field is filled out, the MTP tool will concatenate new elements to the existing </w:t>
+      </w:r>
+      <w:proofErr w:type="spellStart"/>
+      <w:r>
+        <w:rPr>
+          <w:rFonts w:ascii="Times New Roman" w:hAnsi="Times New Roman" w:cs="Times New Roman"/>
+        </w:rPr>
+        <w:t>Osimx</w:t>
+      </w:r>
+      <w:proofErr w:type="spellEnd"/>
+      <w:r>
+        <w:rPr>
+          <w:rFonts w:ascii="Times New Roman" w:hAnsi="Times New Roman" w:cs="Times New Roman"/>
+        </w:rPr>
+        <w:t xml:space="preserve"> file. </w:t>
       </w:r>
     </w:p>
     <w:p>
@@ -1113,14 +1211,52 @@
         </w:rPr>
         <w:t>(</w:t>
       </w:r>
-      <w:r>
-        <w:rPr>
-          <w:rFonts w:ascii="Times New Roman" w:hAnsi="Times New Roman" w:cs="Times New Roman"/>
-          <w:b/>
-          <w:bCs/>
-        </w:rPr>
-        <w:t>hip_flexion_r, knee_angle_r, ankle_angle_r</w:t>
-      </w:r>
+      <w:proofErr w:type="spellStart"/>
+      <w:r>
+        <w:rPr>
+          <w:rFonts w:ascii="Times New Roman" w:hAnsi="Times New Roman" w:cs="Times New Roman"/>
+          <w:b/>
+          <w:bCs/>
+        </w:rPr>
+        <w:t>hip_flexion_r</w:t>
+      </w:r>
+      <w:proofErr w:type="spellEnd"/>
+      <w:r>
+        <w:rPr>
+          <w:rFonts w:ascii="Times New Roman" w:hAnsi="Times New Roman" w:cs="Times New Roman"/>
+          <w:b/>
+          <w:bCs/>
+        </w:rPr>
+        <w:t xml:space="preserve">, </w:t>
+      </w:r>
+      <w:proofErr w:type="spellStart"/>
+      <w:r>
+        <w:rPr>
+          <w:rFonts w:ascii="Times New Roman" w:hAnsi="Times New Roman" w:cs="Times New Roman"/>
+          <w:b/>
+          <w:bCs/>
+        </w:rPr>
+        <w:t>knee_angle_r</w:t>
+      </w:r>
+      <w:proofErr w:type="spellEnd"/>
+      <w:r>
+        <w:rPr>
+          <w:rFonts w:ascii="Times New Roman" w:hAnsi="Times New Roman" w:cs="Times New Roman"/>
+          <w:b/>
+          <w:bCs/>
+        </w:rPr>
+        <w:t xml:space="preserve">, </w:t>
+      </w:r>
+      <w:proofErr w:type="spellStart"/>
+      <w:r>
+        <w:rPr>
+          <w:rFonts w:ascii="Times New Roman" w:hAnsi="Times New Roman" w:cs="Times New Roman"/>
+          <w:b/>
+          <w:bCs/>
+        </w:rPr>
+        <w:t>ankle_angle_r</w:t>
+      </w:r>
+      <w:proofErr w:type="spellEnd"/>
       <w:r>
         <w:rPr>
           <w:rFonts w:ascii="Times New Roman" w:hAnsi="Times New Roman" w:cs="Times New Roman"/>
@@ -1172,13 +1308,77 @@
         </w:rPr>
         <w:t>(</w:t>
       </w:r>
-      <w:r>
-        <w:rPr>
-          <w:rFonts w:ascii="Times New Roman" w:hAnsi="Times New Roman" w:cs="Times New Roman"/>
-          <w:b/>
-          <w:bCs/>
-        </w:rPr>
-        <w:t>HipFlexorsActivationGroupR, GlutmaxActivationGroupR, HamslatActivationGroupR, VasActivationGroupR, GasActivationGroupR</w:t>
+      <w:proofErr w:type="spellStart"/>
+      <w:r>
+        <w:rPr>
+          <w:rFonts w:ascii="Times New Roman" w:hAnsi="Times New Roman" w:cs="Times New Roman"/>
+          <w:b/>
+          <w:bCs/>
+        </w:rPr>
+        <w:t>HipFlexorsActivationGroupR</w:t>
+      </w:r>
+      <w:proofErr w:type="spellEnd"/>
+      <w:r>
+        <w:rPr>
+          <w:rFonts w:ascii="Times New Roman" w:hAnsi="Times New Roman" w:cs="Times New Roman"/>
+          <w:b/>
+          <w:bCs/>
+        </w:rPr>
+        <w:t xml:space="preserve">, </w:t>
+      </w:r>
+      <w:proofErr w:type="spellStart"/>
+      <w:r>
+        <w:rPr>
+          <w:rFonts w:ascii="Times New Roman" w:hAnsi="Times New Roman" w:cs="Times New Roman"/>
+          <w:b/>
+          <w:bCs/>
+        </w:rPr>
+        <w:t>GlutmaxActivationGroupR</w:t>
+      </w:r>
+      <w:proofErr w:type="spellEnd"/>
+      <w:r>
+        <w:rPr>
+          <w:rFonts w:ascii="Times New Roman" w:hAnsi="Times New Roman" w:cs="Times New Roman"/>
+          <w:b/>
+          <w:bCs/>
+        </w:rPr>
+        <w:t xml:space="preserve">, </w:t>
+      </w:r>
+      <w:proofErr w:type="spellStart"/>
+      <w:r>
+        <w:rPr>
+          <w:rFonts w:ascii="Times New Roman" w:hAnsi="Times New Roman" w:cs="Times New Roman"/>
+          <w:b/>
+          <w:bCs/>
+        </w:rPr>
+        <w:t>HamslatActivationGroupR</w:t>
+      </w:r>
+      <w:proofErr w:type="spellEnd"/>
+      <w:r>
+        <w:rPr>
+          <w:rFonts w:ascii="Times New Roman" w:hAnsi="Times New Roman" w:cs="Times New Roman"/>
+          <w:b/>
+          <w:bCs/>
+        </w:rPr>
+        <w:t xml:space="preserve">, </w:t>
+      </w:r>
+      <w:proofErr w:type="spellStart"/>
+      <w:r>
+        <w:rPr>
+          <w:rFonts w:ascii="Times New Roman" w:hAnsi="Times New Roman" w:cs="Times New Roman"/>
+          <w:b/>
+          <w:bCs/>
+        </w:rPr>
+        <w:t>VasActivationGroupR</w:t>
+      </w:r>
+      <w:proofErr w:type="spellEnd"/>
+      <w:r>
+        <w:rPr>
+          <w:rFonts w:ascii="Times New Roman" w:hAnsi="Times New Roman" w:cs="Times New Roman"/>
+          <w:b/>
+          <w:bCs/>
+        </w:rPr>
+        <w:t>, GasActivationGroupR</w:t>
       </w:r>
       <w:r>
         <w:rPr>
@@ -1266,14 +1466,70 @@
         </w:rPr>
         <w:t>(</w:t>
       </w:r>
-      <w:r>
-        <w:rPr>
-          <w:rFonts w:ascii="Times New Roman" w:hAnsi="Times New Roman" w:cs="Times New Roman"/>
-          <w:b/>
-          <w:bCs/>
-        </w:rPr>
-        <w:t>GlutmaxNormalizedFiberLengthGroupR, HamsNormalizedFiberLengthGroupR, VasNormalizedFiberLengthGroupR, GasNormalizedFiberLengthGroupR</w:t>
-      </w:r>
+      <w:proofErr w:type="spellStart"/>
+      <w:r>
+        <w:rPr>
+          <w:rFonts w:ascii="Times New Roman" w:hAnsi="Times New Roman" w:cs="Times New Roman"/>
+          <w:b/>
+          <w:bCs/>
+        </w:rPr>
+        <w:t>GlutmaxNormalizedFiberLengthGroupR</w:t>
+      </w:r>
+      <w:proofErr w:type="spellEnd"/>
+      <w:r>
+        <w:rPr>
+          <w:rFonts w:ascii="Times New Roman" w:hAnsi="Times New Roman" w:cs="Times New Roman"/>
+          <w:b/>
+          <w:bCs/>
+        </w:rPr>
+        <w:t xml:space="preserve">, </w:t>
+      </w:r>
+      <w:proofErr w:type="spellStart"/>
+      <w:r>
+        <w:rPr>
+          <w:rFonts w:ascii="Times New Roman" w:hAnsi="Times New Roman" w:cs="Times New Roman"/>
+          <w:b/>
+          <w:bCs/>
+        </w:rPr>
+        <w:t>HamsNormalizedFiberLengthGroupR</w:t>
+      </w:r>
+      <w:proofErr w:type="spellEnd"/>
+      <w:r>
+        <w:rPr>
+          <w:rFonts w:ascii="Times New Roman" w:hAnsi="Times New Roman" w:cs="Times New Roman"/>
+          <w:b/>
+          <w:bCs/>
+        </w:rPr>
+        <w:t xml:space="preserve">, </w:t>
+      </w:r>
+      <w:proofErr w:type="spellStart"/>
+      <w:r>
+        <w:rPr>
+          <w:rFonts w:ascii="Times New Roman" w:hAnsi="Times New Roman" w:cs="Times New Roman"/>
+          <w:b/>
+          <w:bCs/>
+        </w:rPr>
+        <w:t>VasNormalizedFiberLengthGroupR</w:t>
+      </w:r>
+      <w:proofErr w:type="spellEnd"/>
+      <w:r>
+        <w:rPr>
+          <w:rFonts w:ascii="Times New Roman" w:hAnsi="Times New Roman" w:cs="Times New Roman"/>
+          <w:b/>
+          <w:bCs/>
+        </w:rPr>
+        <w:t xml:space="preserve">, </w:t>
+      </w:r>
+      <w:proofErr w:type="spellStart"/>
+      <w:r>
+        <w:rPr>
+          <w:rFonts w:ascii="Times New Roman" w:hAnsi="Times New Roman" w:cs="Times New Roman"/>
+          <w:b/>
+          <w:bCs/>
+        </w:rPr>
+        <w:t>GasNormalizedFiberLengthGroupR</w:t>
+      </w:r>
+      <w:proofErr w:type="spellEnd"/>
       <w:r>
         <w:rPr>
           <w:rFonts w:ascii="Times New Roman" w:hAnsi="Times New Roman" w:cs="Times New Roman"/>
@@ -1324,6 +1580,7 @@
         </w:rPr>
         <w:t>(</w:t>
       </w:r>
+      <w:proofErr w:type="spellStart"/>
       <w:r>
         <w:rPr>
           <w:rFonts w:ascii="Times New Roman" w:hAnsi="Times New Roman" w:cs="Times New Roman"/>
@@ -1332,6 +1589,7 @@
         </w:rPr>
         <w:t>HipFlexorsMissingEMGChannelGroup</w:t>
       </w:r>
+      <w:proofErr w:type="spellEnd"/>
       <w:r>
         <w:rPr>
           <w:rFonts w:ascii="Times New Roman" w:hAnsi="Times New Roman" w:cs="Times New Roman"/>
@@ -1376,14 +1634,124 @@
         </w:rPr>
         <w:t>(</w:t>
       </w:r>
-      <w:r>
-        <w:rPr>
-          <w:rFonts w:ascii="Times New Roman" w:hAnsi="Times New Roman" w:cs="Times New Roman"/>
-          <w:b/>
-          <w:bCs/>
-        </w:rPr>
-        <w:t>GlutMaxLat, RecFem, BicFemLong, BicFemShort, VastMed, GasMed, Sol, TibAnt</w:t>
-      </w:r>
+      <w:proofErr w:type="spellStart"/>
+      <w:r>
+        <w:rPr>
+          <w:rFonts w:ascii="Times New Roman" w:hAnsi="Times New Roman" w:cs="Times New Roman"/>
+          <w:b/>
+          <w:bCs/>
+        </w:rPr>
+        <w:t>GlutMaxLat</w:t>
+      </w:r>
+      <w:proofErr w:type="spellEnd"/>
+      <w:r>
+        <w:rPr>
+          <w:rFonts w:ascii="Times New Roman" w:hAnsi="Times New Roman" w:cs="Times New Roman"/>
+          <w:b/>
+          <w:bCs/>
+        </w:rPr>
+        <w:t xml:space="preserve">, </w:t>
+      </w:r>
+      <w:proofErr w:type="spellStart"/>
+      <w:r>
+        <w:rPr>
+          <w:rFonts w:ascii="Times New Roman" w:hAnsi="Times New Roman" w:cs="Times New Roman"/>
+          <w:b/>
+          <w:bCs/>
+        </w:rPr>
+        <w:t>RecFem</w:t>
+      </w:r>
+      <w:proofErr w:type="spellEnd"/>
+      <w:r>
+        <w:rPr>
+          <w:rFonts w:ascii="Times New Roman" w:hAnsi="Times New Roman" w:cs="Times New Roman"/>
+          <w:b/>
+          <w:bCs/>
+        </w:rPr>
+        <w:t xml:space="preserve">, </w:t>
+      </w:r>
+      <w:proofErr w:type="spellStart"/>
+      <w:r>
+        <w:rPr>
+          <w:rFonts w:ascii="Times New Roman" w:hAnsi="Times New Roman" w:cs="Times New Roman"/>
+          <w:b/>
+          <w:bCs/>
+        </w:rPr>
+        <w:t>BicFemLong</w:t>
+      </w:r>
+      <w:proofErr w:type="spellEnd"/>
+      <w:r>
+        <w:rPr>
+          <w:rFonts w:ascii="Times New Roman" w:hAnsi="Times New Roman" w:cs="Times New Roman"/>
+          <w:b/>
+          <w:bCs/>
+        </w:rPr>
+        <w:t xml:space="preserve">, </w:t>
+      </w:r>
+      <w:proofErr w:type="spellStart"/>
+      <w:r>
+        <w:rPr>
+          <w:rFonts w:ascii="Times New Roman" w:hAnsi="Times New Roman" w:cs="Times New Roman"/>
+          <w:b/>
+          <w:bCs/>
+        </w:rPr>
+        <w:t>BicFemShort</w:t>
+      </w:r>
+      <w:proofErr w:type="spellEnd"/>
+      <w:r>
+        <w:rPr>
+          <w:rFonts w:ascii="Times New Roman" w:hAnsi="Times New Roman" w:cs="Times New Roman"/>
+          <w:b/>
+          <w:bCs/>
+        </w:rPr>
+        <w:t xml:space="preserve">, </w:t>
+      </w:r>
+      <w:proofErr w:type="spellStart"/>
+      <w:r>
+        <w:rPr>
+          <w:rFonts w:ascii="Times New Roman" w:hAnsi="Times New Roman" w:cs="Times New Roman"/>
+          <w:b/>
+          <w:bCs/>
+        </w:rPr>
+        <w:t>VastMed</w:t>
+      </w:r>
+      <w:proofErr w:type="spellEnd"/>
+      <w:r>
+        <w:rPr>
+          <w:rFonts w:ascii="Times New Roman" w:hAnsi="Times New Roman" w:cs="Times New Roman"/>
+          <w:b/>
+          <w:bCs/>
+        </w:rPr>
+        <w:t xml:space="preserve">, </w:t>
+      </w:r>
+      <w:proofErr w:type="spellStart"/>
+      <w:r>
+        <w:rPr>
+          <w:rFonts w:ascii="Times New Roman" w:hAnsi="Times New Roman" w:cs="Times New Roman"/>
+          <w:b/>
+          <w:bCs/>
+        </w:rPr>
+        <w:t>GasMed</w:t>
+      </w:r>
+      <w:proofErr w:type="spellEnd"/>
+      <w:r>
+        <w:rPr>
+          <w:rFonts w:ascii="Times New Roman" w:hAnsi="Times New Roman" w:cs="Times New Roman"/>
+          <w:b/>
+          <w:bCs/>
+        </w:rPr>
+        <w:t xml:space="preserve">, Sol, </w:t>
+      </w:r>
+      <w:proofErr w:type="spellStart"/>
+      <w:r>
+        <w:rPr>
+          <w:rFonts w:ascii="Times New Roman" w:hAnsi="Times New Roman" w:cs="Times New Roman"/>
+          <w:b/>
+          <w:bCs/>
+        </w:rPr>
+        <w:t>TibAnt</w:t>
+      </w:r>
+      <w:proofErr w:type="spellEnd"/>
       <w:r>
         <w:rPr>
           <w:rFonts w:ascii="Times New Roman" w:hAnsi="Times New Roman" w:cs="Times New Roman"/>
@@ -1469,8 +1837,6 @@
       <w:r>
         <w:rPr>
           <w:rFonts w:ascii="Times New Roman" w:hAnsi="Times New Roman" w:cs="Times New Roman"/>
-          <w:b/>
-          <w:bCs/>
         </w:rPr>
         <w:t>S</w:t>
       </w:r>
@@ -1494,6 +1860,7 @@
         </w:rPr>
         <w:t xml:space="preserve"> to </w:t>
       </w:r>
+      <w:proofErr w:type="spellStart"/>
       <w:r>
         <w:rPr>
           <w:rFonts w:ascii="Times New Roman" w:hAnsi="Times New Roman" w:cs="Times New Roman"/>
@@ -1502,6 +1869,7 @@
         </w:rPr>
         <w:t>passive_moment_data</w:t>
       </w:r>
+      <w:proofErr w:type="spellEnd"/>
       <w:r>
         <w:rPr>
           <w:rFonts w:ascii="Times New Roman" w:hAnsi="Times New Roman" w:cs="Times New Roman"/>
@@ -1554,7 +1922,21 @@
         <w:rPr>
           <w:rFonts w:ascii="Times New Roman" w:hAnsi="Times New Roman" w:cs="Times New Roman"/>
         </w:rPr>
-        <w:t xml:space="preserve">(SynX) </w:t>
+        <w:t>(</w:t>
+      </w:r>
+      <w:proofErr w:type="spellStart"/>
+      <w:r>
+        <w:rPr>
+          <w:rFonts w:ascii="Times New Roman" w:hAnsi="Times New Roman" w:cs="Times New Roman"/>
+        </w:rPr>
+        <w:t>SynX</w:t>
+      </w:r>
+      <w:proofErr w:type="spellEnd"/>
+      <w:r>
+        <w:rPr>
+          <w:rFonts w:ascii="Times New Roman" w:hAnsi="Times New Roman" w:cs="Times New Roman"/>
+        </w:rPr>
+        <w:t xml:space="preserve">) </w:t>
       </w:r>
       <w:r>
         <w:rPr>
@@ -1698,6 +2080,7 @@
         </w:rPr>
         <w:t xml:space="preserve">open </w:t>
       </w:r>
+      <w:proofErr w:type="spellStart"/>
       <w:r>
         <w:rPr>
           <w:rFonts w:ascii="Times New Roman" w:hAnsi="Times New Roman" w:cs="Times New Roman"/>
@@ -1706,6 +2089,7 @@
         </w:rPr>
         <w:t>runMTP.m</w:t>
       </w:r>
+      <w:proofErr w:type="spellEnd"/>
       <w:r>
         <w:rPr>
           <w:rFonts w:ascii="Times New Roman" w:hAnsi="Times New Roman" w:cs="Times New Roman"/>
@@ -1730,19 +2114,43 @@
         </w:rPr>
         <w:t>Open the project file (</w:t>
       </w:r>
-      <w:r>
-        <w:rPr>
-          <w:rFonts w:ascii="Times New Roman" w:hAnsi="Times New Roman" w:cs="Times New Roman"/>
-          <w:b/>
-          <w:bCs/>
-        </w:rPr>
-        <w:t xml:space="preserve">Project.prj </w:t>
-      </w:r>
-      <w:r>
-        <w:rPr>
-          <w:rFonts w:ascii="Times New Roman" w:hAnsi="Times New Roman" w:cs="Times New Roman"/>
-        </w:rPr>
-        <w:t>inside your installation of nmsm-core)</w:t>
+      <w:proofErr w:type="spellStart"/>
+      <w:r>
+        <w:rPr>
+          <w:rFonts w:ascii="Times New Roman" w:hAnsi="Times New Roman" w:cs="Times New Roman"/>
+          <w:b/>
+          <w:bCs/>
+        </w:rPr>
+        <w:t>Project.prj</w:t>
+      </w:r>
+      <w:proofErr w:type="spellEnd"/>
+      <w:r>
+        <w:rPr>
+          <w:rFonts w:ascii="Times New Roman" w:hAnsi="Times New Roman" w:cs="Times New Roman"/>
+          <w:b/>
+          <w:bCs/>
+        </w:rPr>
+        <w:t xml:space="preserve"> </w:t>
+      </w:r>
+      <w:r>
+        <w:rPr>
+          <w:rFonts w:ascii="Times New Roman" w:hAnsi="Times New Roman" w:cs="Times New Roman"/>
+        </w:rPr>
+        <w:t xml:space="preserve">inside your installation of </w:t>
+      </w:r>
+      <w:proofErr w:type="spellStart"/>
+      <w:r>
+        <w:rPr>
+          <w:rFonts w:ascii="Times New Roman" w:hAnsi="Times New Roman" w:cs="Times New Roman"/>
+        </w:rPr>
+        <w:t>nmsm</w:t>
+      </w:r>
+      <w:proofErr w:type="spellEnd"/>
+      <w:r>
+        <w:rPr>
+          <w:rFonts w:ascii="Times New Roman" w:hAnsi="Times New Roman" w:cs="Times New Roman"/>
+        </w:rPr>
+        <w:t>-core)</w:t>
       </w:r>
       <w:r>
         <w:rPr>
@@ -1800,7 +2208,21 @@
         <w:rPr>
           <w:rFonts w:ascii="Times New Roman" w:hAnsi="Times New Roman" w:cs="Times New Roman"/>
         </w:rPr>
-        <w:t>With the section selected, press shift+enter to run a section.</w:t>
+        <w:t xml:space="preserve">With the section selected, press </w:t>
+      </w:r>
+      <w:proofErr w:type="spellStart"/>
+      <w:r>
+        <w:rPr>
+          <w:rFonts w:ascii="Times New Roman" w:hAnsi="Times New Roman" w:cs="Times New Roman"/>
+        </w:rPr>
+        <w:t>shift+enter</w:t>
+      </w:r>
+      <w:proofErr w:type="spellEnd"/>
+      <w:r>
+        <w:rPr>
+          <w:rFonts w:ascii="Times New Roman" w:hAnsi="Times New Roman" w:cs="Times New Roman"/>
+        </w:rPr>
+        <w:t xml:space="preserve"> to run a section.</w:t>
       </w:r>
     </w:p>
     <w:p>
@@ -1875,11 +2297,19 @@
         </w:rPr>
         <w:t xml:space="preserve"> Joint moments generated by muscle forces (with and without </w:t>
       </w:r>
-      <w:r>
-        <w:rPr>
-          <w:rFonts w:ascii="Times New Roman" w:hAnsi="Times New Roman" w:cs="Times New Roman"/>
-        </w:rPr>
-        <w:t>SynX) compared to Inverse Dynamics joint moments.</w:t>
+      <w:proofErr w:type="spellStart"/>
+      <w:r>
+        <w:rPr>
+          <w:rFonts w:ascii="Times New Roman" w:hAnsi="Times New Roman" w:cs="Times New Roman"/>
+        </w:rPr>
+        <w:t>SynX</w:t>
+      </w:r>
+      <w:proofErr w:type="spellEnd"/>
+      <w:r>
+        <w:rPr>
+          <w:rFonts w:ascii="Times New Roman" w:hAnsi="Times New Roman" w:cs="Times New Roman"/>
+        </w:rPr>
+        <w:t>) compared to Inverse Dynamics joint moments.</w:t>
       </w:r>
     </w:p>
     <w:p>
@@ -1904,7 +2334,21 @@
         <w:rPr>
           <w:rFonts w:ascii="Times New Roman" w:hAnsi="Times New Roman" w:cs="Times New Roman"/>
         </w:rPr>
-        <w:t xml:space="preserve"> Muscle excitations and activations (with and without SynX) for all muscles included in the MTP run.</w:t>
+        <w:t xml:space="preserve"> Muscle excitations and activations (with and without </w:t>
+      </w:r>
+      <w:proofErr w:type="spellStart"/>
+      <w:r>
+        <w:rPr>
+          <w:rFonts w:ascii="Times New Roman" w:hAnsi="Times New Roman" w:cs="Times New Roman"/>
+        </w:rPr>
+        <w:t>SynX</w:t>
+      </w:r>
+      <w:proofErr w:type="spellEnd"/>
+      <w:r>
+        <w:rPr>
+          <w:rFonts w:ascii="Times New Roman" w:hAnsi="Times New Roman" w:cs="Times New Roman"/>
+        </w:rPr>
+        <w:t>) for all muscles included in the MTP run.</w:t>
       </w:r>
     </w:p>
     <w:p>
@@ -2105,7 +2549,13 @@
         <w:rPr>
           <w:rFonts w:ascii="Times New Roman" w:hAnsi="Times New Roman" w:cs="Times New Roman"/>
         </w:rPr>
-        <w:t xml:space="preserve">Explore </w:t>
+        <w:t>Using a text editor, e</w:t>
+      </w:r>
+      <w:r>
+        <w:rPr>
+          <w:rFonts w:ascii="Times New Roman" w:hAnsi="Times New Roman" w:cs="Times New Roman"/>
+        </w:rPr>
+        <w:t xml:space="preserve">xplore </w:t>
       </w:r>
       <w:r>
         <w:rPr>
@@ -2125,7 +2575,21 @@
         <w:rPr>
           <w:rFonts w:ascii="Times New Roman" w:hAnsi="Times New Roman" w:cs="Times New Roman"/>
         </w:rPr>
-        <w:t xml:space="preserve">in the MTP results directory. </w:t>
+        <w:t xml:space="preserve">in </w:t>
+      </w:r>
+      <w:r>
+        <w:rPr>
+          <w:rFonts w:ascii="Times New Roman" w:hAnsi="Times New Roman" w:cs="Times New Roman"/>
+          <w:b/>
+          <w:bCs/>
+        </w:rPr>
+        <w:t>MTPResultsV1</w:t>
+      </w:r>
+      <w:r>
+        <w:rPr>
+          <w:rFonts w:ascii="Times New Roman" w:hAnsi="Times New Roman" w:cs="Times New Roman"/>
+        </w:rPr>
+        <w:t xml:space="preserve">. </w:t>
       </w:r>
       <w:r>
         <w:rPr>
@@ -2324,6 +2788,7 @@
         </w:rPr>
         <w:t>&lt;</w:t>
       </w:r>
+      <w:proofErr w:type="spellStart"/>
       <w:r>
         <w:rPr>
           <w:rFonts w:ascii="Courier New" w:hAnsi="Courier New" w:cs="Courier New"/>
@@ -2345,6 +2810,7 @@
         </w:rPr>
         <w:t>directory</w:t>
       </w:r>
+      <w:proofErr w:type="spellEnd"/>
       <w:r>
         <w:rPr>
           <w:rFonts w:ascii="Courier New" w:hAnsi="Courier New" w:cs="Courier New"/>
@@ -2406,27 +2872,59 @@
           <w:rFonts w:ascii="Courier New" w:hAnsi="Courier New" w:cs="Courier New"/>
           <w:color w:val="0000FF"/>
         </w:rPr>
-        <w:t>&lt;MTPSynergyExtrapolation&gt;,</w:t>
-      </w:r>
-      <w:r>
-        <w:rPr>
-          <w:rFonts w:ascii="Times New Roman" w:hAnsi="Times New Roman" w:cs="Times New Roman"/>
-          <w:color w:val="0000FF"/>
-        </w:rPr>
-        <w:t xml:space="preserve"> </w:t>
-      </w:r>
-      <w:r>
-        <w:rPr>
-          <w:rFonts w:ascii="Times New Roman" w:hAnsi="Times New Roman" w:cs="Times New Roman"/>
-        </w:rPr>
-        <w:t xml:space="preserve">change </w:t>
-      </w:r>
+        <w:t>&lt;</w:t>
+      </w:r>
+      <w:proofErr w:type="spellStart"/>
       <w:r>
         <w:rPr>
           <w:rFonts w:ascii="Courier New" w:hAnsi="Courier New" w:cs="Courier New"/>
           <w:color w:val="0000FF"/>
         </w:rPr>
-        <w:t>&lt;number_of_synergies&gt;</w:t>
+        <w:t>MTPSynergyExtrapolation</w:t>
+      </w:r>
+      <w:proofErr w:type="spellEnd"/>
+      <w:r>
+        <w:rPr>
+          <w:rFonts w:ascii="Courier New" w:hAnsi="Courier New" w:cs="Courier New"/>
+          <w:color w:val="0000FF"/>
+        </w:rPr>
+        <w:t>&gt;,</w:t>
+      </w:r>
+      <w:r>
+        <w:rPr>
+          <w:rFonts w:ascii="Times New Roman" w:hAnsi="Times New Roman" w:cs="Times New Roman"/>
+          <w:color w:val="0000FF"/>
+        </w:rPr>
+        <w:t xml:space="preserve"> </w:t>
+      </w:r>
+      <w:r>
+        <w:rPr>
+          <w:rFonts w:ascii="Times New Roman" w:hAnsi="Times New Roman" w:cs="Times New Roman"/>
+        </w:rPr>
+        <w:t xml:space="preserve">change </w:t>
+      </w:r>
+      <w:r>
+        <w:rPr>
+          <w:rFonts w:ascii="Courier New" w:hAnsi="Courier New" w:cs="Courier New"/>
+          <w:color w:val="0000FF"/>
+        </w:rPr>
+        <w:t>&lt;</w:t>
+      </w:r>
+      <w:proofErr w:type="spellStart"/>
+      <w:r>
+        <w:rPr>
+          <w:rFonts w:ascii="Courier New" w:hAnsi="Courier New" w:cs="Courier New"/>
+          <w:color w:val="0000FF"/>
+        </w:rPr>
+        <w:t>number_of_synergies</w:t>
+      </w:r>
+      <w:proofErr w:type="spellEnd"/>
+      <w:r>
+        <w:rPr>
+          <w:rFonts w:ascii="Courier New" w:hAnsi="Courier New" w:cs="Courier New"/>
+          <w:color w:val="0000FF"/>
+        </w:rPr>
+        <w:t>&gt;</w:t>
       </w:r>
       <w:r>
         <w:rPr>
@@ -2511,7 +3009,25 @@
           <w:sz w:val="32"/>
           <w:szCs w:val="32"/>
         </w:rPr>
-        <w:t>Run MTP without SynX:</w:t>
+        <w:t xml:space="preserve">Run MTP without </w:t>
+      </w:r>
+      <w:proofErr w:type="spellStart"/>
+      <w:r>
+        <w:rPr>
+          <w:rFonts w:ascii="Times New Roman" w:hAnsi="Times New Roman" w:cs="Times New Roman"/>
+          <w:sz w:val="32"/>
+          <w:szCs w:val="32"/>
+        </w:rPr>
+        <w:t>SynX</w:t>
+      </w:r>
+      <w:proofErr w:type="spellEnd"/>
+      <w:r>
+        <w:rPr>
+          <w:rFonts w:ascii="Times New Roman" w:hAnsi="Times New Roman" w:cs="Times New Roman"/>
+          <w:sz w:val="32"/>
+          <w:szCs w:val="32"/>
+        </w:rPr>
+        <w:t>:</w:t>
       </w:r>
     </w:p>
     <w:p>
@@ -2648,7 +3164,23 @@
           <w:rFonts w:ascii="Courier New" w:hAnsi="Courier New" w:cs="Courier New"/>
           <w:color w:val="0000FF"/>
         </w:rPr>
-        <w:t>&lt;results_directory&gt;</w:t>
+        <w:t>&lt;</w:t>
+      </w:r>
+      <w:proofErr w:type="spellStart"/>
+      <w:r>
+        <w:rPr>
+          <w:rFonts w:ascii="Courier New" w:hAnsi="Courier New" w:cs="Courier New"/>
+          <w:color w:val="0000FF"/>
+        </w:rPr>
+        <w:t>results_directory</w:t>
+      </w:r>
+      <w:proofErr w:type="spellEnd"/>
+      <w:r>
+        <w:rPr>
+          <w:rFonts w:ascii="Courier New" w:hAnsi="Courier New" w:cs="Courier New"/>
+          <w:color w:val="0000FF"/>
+        </w:rPr>
+        <w:t>&gt;</w:t>
       </w:r>
       <w:r>
         <w:rPr>
@@ -2712,35 +3244,53 @@
           <w:rFonts w:ascii="Courier New" w:hAnsi="Courier New" w:cs="Courier New"/>
           <w:color w:val="0000FF"/>
         </w:rPr>
-        <w:t>&lt;MTPSynergyExtrapolation&gt;,</w:t>
-      </w:r>
-      <w:r>
-        <w:rPr>
-          <w:rFonts w:ascii="Times New Roman" w:hAnsi="Times New Roman" w:cs="Times New Roman"/>
-          <w:color w:val="0000FF"/>
-        </w:rPr>
-        <w:t xml:space="preserve"> </w:t>
-      </w:r>
-      <w:r>
-        <w:rPr>
-          <w:rFonts w:ascii="Times New Roman" w:hAnsi="Times New Roman" w:cs="Times New Roman"/>
-        </w:rPr>
-        <w:t xml:space="preserve">change </w:t>
-      </w:r>
+        <w:t>&lt;</w:t>
+      </w:r>
+      <w:proofErr w:type="spellStart"/>
       <w:r>
         <w:rPr>
           <w:rFonts w:ascii="Courier New" w:hAnsi="Courier New" w:cs="Courier New"/>
           <w:color w:val="0000FF"/>
         </w:rPr>
-        <w:t>&lt;</w:t>
-      </w:r>
+        <w:t>MTPSynergyExtrapolation</w:t>
+      </w:r>
+      <w:proofErr w:type="spellEnd"/>
       <w:r>
         <w:rPr>
           <w:rFonts w:ascii="Courier New" w:hAnsi="Courier New" w:cs="Courier New"/>
           <w:color w:val="0000FF"/>
         </w:rPr>
+        <w:t>&gt;,</w:t>
+      </w:r>
+      <w:r>
+        <w:rPr>
+          <w:rFonts w:ascii="Times New Roman" w:hAnsi="Times New Roman" w:cs="Times New Roman"/>
+          <w:color w:val="0000FF"/>
+        </w:rPr>
+        <w:t xml:space="preserve"> </w:t>
+      </w:r>
+      <w:r>
+        <w:rPr>
+          <w:rFonts w:ascii="Times New Roman" w:hAnsi="Times New Roman" w:cs="Times New Roman"/>
+        </w:rPr>
+        <w:t xml:space="preserve">change </w:t>
+      </w:r>
+      <w:r>
+        <w:rPr>
+          <w:rFonts w:ascii="Courier New" w:hAnsi="Courier New" w:cs="Courier New"/>
+          <w:color w:val="0000FF"/>
+        </w:rPr>
+        <w:t>&lt;</w:t>
+      </w:r>
+      <w:proofErr w:type="spellStart"/>
+      <w:r>
+        <w:rPr>
+          <w:rFonts w:ascii="Courier New" w:hAnsi="Courier New" w:cs="Courier New"/>
+          <w:color w:val="0000FF"/>
+        </w:rPr>
         <w:t>is_enabled</w:t>
       </w:r>
+      <w:proofErr w:type="spellEnd"/>
       <w:r>
         <w:rPr>
           <w:rFonts w:ascii="Courier New" w:hAnsi="Courier New" w:cs="Courier New"/>

</xml_diff>

<commit_message>
Fix results directory names in documents
</commit_message>
<xml_diff>
--- a/Step-3-Muscle-Tendon-Personalization/MuscleTendonPersonalizationTutorial.docx
+++ b/Step-3-Muscle-Tendon-Personalization/MuscleTendonPersonalizationTutorial.docx
@@ -476,21 +476,7 @@
         <w:rPr>
           <w:rFonts w:ascii="Times New Roman" w:hAnsi="Times New Roman" w:cs="Times New Roman"/>
         </w:rPr>
-        <w:t xml:space="preserve"> – Muscles that we would expect to have similar activation profiles (</w:t>
-      </w:r>
-      <w:proofErr w:type="spellStart"/>
-      <w:r>
-        <w:rPr>
-          <w:rFonts w:ascii="Times New Roman" w:hAnsi="Times New Roman" w:cs="Times New Roman"/>
-        </w:rPr>
-        <w:t>ie</w:t>
-      </w:r>
-      <w:proofErr w:type="spellEnd"/>
-      <w:r>
-        <w:rPr>
-          <w:rFonts w:ascii="Times New Roman" w:hAnsi="Times New Roman" w:cs="Times New Roman"/>
-        </w:rPr>
-        <w:t xml:space="preserve"> lateral hamstrings; BFSH and BFLH will have similar activations to each other)</w:t>
+        <w:t xml:space="preserve"> – Muscles that we would expect to have similar activation profiles (ie lateral hamstrings; BFSH and BFLH will have similar activations to each other)</w:t>
       </w:r>
     </w:p>
     <w:p>
@@ -588,25 +574,7 @@
           <w:b/>
           <w:bCs/>
         </w:rPr>
-        <w:t>preprocessed\</w:t>
-      </w:r>
-      <w:proofErr w:type="spellStart"/>
-      <w:r>
-        <w:rPr>
-          <w:rFonts w:ascii="Times New Roman" w:hAnsi="Times New Roman" w:cs="Times New Roman"/>
-          <w:b/>
-          <w:bCs/>
-        </w:rPr>
-        <w:t>EMGData</w:t>
-      </w:r>
-      <w:proofErr w:type="spellEnd"/>
-      <w:r>
-        <w:rPr>
-          <w:rFonts w:ascii="Times New Roman" w:hAnsi="Times New Roman" w:cs="Times New Roman"/>
-          <w:b/>
-          <w:bCs/>
-        </w:rPr>
-        <w:t>\gait_1.sto</w:t>
+        <w:t>preprocessed\EMGData\gait_1.sto</w:t>
       </w:r>
       <w:r>
         <w:rPr>
@@ -703,21 +671,7 @@
         <w:rPr>
           <w:rFonts w:ascii="Times New Roman" w:hAnsi="Times New Roman" w:cs="Times New Roman"/>
         </w:rPr>
-        <w:t xml:space="preserve"> download on </w:t>
-      </w:r>
-      <w:proofErr w:type="spellStart"/>
-      <w:r>
-        <w:rPr>
-          <w:rFonts w:ascii="Times New Roman" w:hAnsi="Times New Roman" w:cs="Times New Roman"/>
-        </w:rPr>
-        <w:t>SimTK</w:t>
-      </w:r>
-      <w:proofErr w:type="spellEnd"/>
-      <w:r>
-        <w:rPr>
-          <w:rFonts w:ascii="Times New Roman" w:hAnsi="Times New Roman" w:cs="Times New Roman"/>
-        </w:rPr>
-        <w:t xml:space="preserve">: </w:t>
+        <w:t xml:space="preserve"> download on SimTK: </w:t>
       </w:r>
       <w:hyperlink r:id="rId5" w:history="1">
         <w:r>
@@ -997,57 +951,19 @@
         </w:rPr>
         <w:t xml:space="preserve">Leave the </w:t>
       </w:r>
-      <w:proofErr w:type="spellStart"/>
       <w:r>
         <w:rPr>
           <w:rFonts w:ascii="Times New Roman" w:hAnsi="Times New Roman" w:cs="Times New Roman"/>
           <w:i/>
           <w:iCs/>
         </w:rPr>
-        <w:t>Osimx</w:t>
-      </w:r>
-      <w:proofErr w:type="spellEnd"/>
-      <w:r>
-        <w:rPr>
-          <w:rFonts w:ascii="Times New Roman" w:hAnsi="Times New Roman" w:cs="Times New Roman"/>
-          <w:i/>
-          <w:iCs/>
-        </w:rPr>
-        <w:t xml:space="preserve"> File</w:t>
-      </w:r>
-      <w:r>
-        <w:rPr>
-          <w:rFonts w:ascii="Times New Roman" w:hAnsi="Times New Roman" w:cs="Times New Roman"/>
-        </w:rPr>
-        <w:t xml:space="preserve"> field empty. This tool outputs an </w:t>
-      </w:r>
-      <w:proofErr w:type="spellStart"/>
-      <w:r>
-        <w:rPr>
-          <w:rFonts w:ascii="Times New Roman" w:hAnsi="Times New Roman" w:cs="Times New Roman"/>
-        </w:rPr>
-        <w:t>Osimx</w:t>
-      </w:r>
-      <w:proofErr w:type="spellEnd"/>
-      <w:r>
-        <w:rPr>
-          <w:rFonts w:ascii="Times New Roman" w:hAnsi="Times New Roman" w:cs="Times New Roman"/>
-        </w:rPr>
-        <w:t xml:space="preserve"> file, but we do not have one to work with yet. If this field is filled out, the MTP tool will concatenate new elements to the existing </w:t>
-      </w:r>
-      <w:proofErr w:type="spellStart"/>
-      <w:r>
-        <w:rPr>
-          <w:rFonts w:ascii="Times New Roman" w:hAnsi="Times New Roman" w:cs="Times New Roman"/>
-        </w:rPr>
-        <w:t>Osimx</w:t>
-      </w:r>
-      <w:proofErr w:type="spellEnd"/>
-      <w:r>
-        <w:rPr>
-          <w:rFonts w:ascii="Times New Roman" w:hAnsi="Times New Roman" w:cs="Times New Roman"/>
-        </w:rPr>
-        <w:t xml:space="preserve"> file. </w:t>
+        <w:t>Osimx File</w:t>
+      </w:r>
+      <w:r>
+        <w:rPr>
+          <w:rFonts w:ascii="Times New Roman" w:hAnsi="Times New Roman" w:cs="Times New Roman"/>
+        </w:rPr>
+        <w:t xml:space="preserve"> field empty. This tool outputs an Osimx file, but we do not have one to work with yet. If this field is filled out, the MTP tool will concatenate new elements to the existing Osimx file. </w:t>
       </w:r>
     </w:p>
     <w:p>
@@ -1211,52 +1127,14 @@
         </w:rPr>
         <w:t>(</w:t>
       </w:r>
-      <w:proofErr w:type="spellStart"/>
-      <w:r>
-        <w:rPr>
-          <w:rFonts w:ascii="Times New Roman" w:hAnsi="Times New Roman" w:cs="Times New Roman"/>
-          <w:b/>
-          <w:bCs/>
-        </w:rPr>
-        <w:t>hip_flexion_r</w:t>
-      </w:r>
-      <w:proofErr w:type="spellEnd"/>
-      <w:r>
-        <w:rPr>
-          <w:rFonts w:ascii="Times New Roman" w:hAnsi="Times New Roman" w:cs="Times New Roman"/>
-          <w:b/>
-          <w:bCs/>
-        </w:rPr>
-        <w:t xml:space="preserve">, </w:t>
-      </w:r>
-      <w:proofErr w:type="spellStart"/>
-      <w:r>
-        <w:rPr>
-          <w:rFonts w:ascii="Times New Roman" w:hAnsi="Times New Roman" w:cs="Times New Roman"/>
-          <w:b/>
-          <w:bCs/>
-        </w:rPr>
-        <w:t>knee_angle_r</w:t>
-      </w:r>
-      <w:proofErr w:type="spellEnd"/>
-      <w:r>
-        <w:rPr>
-          <w:rFonts w:ascii="Times New Roman" w:hAnsi="Times New Roman" w:cs="Times New Roman"/>
-          <w:b/>
-          <w:bCs/>
-        </w:rPr>
-        <w:t xml:space="preserve">, </w:t>
-      </w:r>
-      <w:proofErr w:type="spellStart"/>
-      <w:r>
-        <w:rPr>
-          <w:rFonts w:ascii="Times New Roman" w:hAnsi="Times New Roman" w:cs="Times New Roman"/>
-          <w:b/>
-          <w:bCs/>
-        </w:rPr>
-        <w:t>ankle_angle_r</w:t>
-      </w:r>
-      <w:proofErr w:type="spellEnd"/>
+      <w:r>
+        <w:rPr>
+          <w:rFonts w:ascii="Times New Roman" w:hAnsi="Times New Roman" w:cs="Times New Roman"/>
+          <w:b/>
+          <w:bCs/>
+        </w:rPr>
+        <w:t>hip_flexion_r, knee_angle_r, ankle_angle_r</w:t>
+      </w:r>
       <w:r>
         <w:rPr>
           <w:rFonts w:ascii="Times New Roman" w:hAnsi="Times New Roman" w:cs="Times New Roman"/>
@@ -1308,77 +1186,13 @@
         </w:rPr>
         <w:t>(</w:t>
       </w:r>
-      <w:proofErr w:type="spellStart"/>
-      <w:r>
-        <w:rPr>
-          <w:rFonts w:ascii="Times New Roman" w:hAnsi="Times New Roman" w:cs="Times New Roman"/>
-          <w:b/>
-          <w:bCs/>
-        </w:rPr>
-        <w:t>HipFlexorsActivationGroupR</w:t>
-      </w:r>
-      <w:proofErr w:type="spellEnd"/>
-      <w:r>
-        <w:rPr>
-          <w:rFonts w:ascii="Times New Roman" w:hAnsi="Times New Roman" w:cs="Times New Roman"/>
-          <w:b/>
-          <w:bCs/>
-        </w:rPr>
-        <w:t xml:space="preserve">, </w:t>
-      </w:r>
-      <w:proofErr w:type="spellStart"/>
-      <w:r>
-        <w:rPr>
-          <w:rFonts w:ascii="Times New Roman" w:hAnsi="Times New Roman" w:cs="Times New Roman"/>
-          <w:b/>
-          <w:bCs/>
-        </w:rPr>
-        <w:t>GlutmaxActivationGroupR</w:t>
-      </w:r>
-      <w:proofErr w:type="spellEnd"/>
-      <w:r>
-        <w:rPr>
-          <w:rFonts w:ascii="Times New Roman" w:hAnsi="Times New Roman" w:cs="Times New Roman"/>
-          <w:b/>
-          <w:bCs/>
-        </w:rPr>
-        <w:t xml:space="preserve">, </w:t>
-      </w:r>
-      <w:proofErr w:type="spellStart"/>
-      <w:r>
-        <w:rPr>
-          <w:rFonts w:ascii="Times New Roman" w:hAnsi="Times New Roman" w:cs="Times New Roman"/>
-          <w:b/>
-          <w:bCs/>
-        </w:rPr>
-        <w:t>HamslatActivationGroupR</w:t>
-      </w:r>
-      <w:proofErr w:type="spellEnd"/>
-      <w:r>
-        <w:rPr>
-          <w:rFonts w:ascii="Times New Roman" w:hAnsi="Times New Roman" w:cs="Times New Roman"/>
-          <w:b/>
-          <w:bCs/>
-        </w:rPr>
-        <w:t xml:space="preserve">, </w:t>
-      </w:r>
-      <w:proofErr w:type="spellStart"/>
-      <w:r>
-        <w:rPr>
-          <w:rFonts w:ascii="Times New Roman" w:hAnsi="Times New Roman" w:cs="Times New Roman"/>
-          <w:b/>
-          <w:bCs/>
-        </w:rPr>
-        <w:t>VasActivationGroupR</w:t>
-      </w:r>
-      <w:proofErr w:type="spellEnd"/>
-      <w:r>
-        <w:rPr>
-          <w:rFonts w:ascii="Times New Roman" w:hAnsi="Times New Roman" w:cs="Times New Roman"/>
-          <w:b/>
-          <w:bCs/>
-        </w:rPr>
-        <w:t>, GasActivationGroupR</w:t>
+      <w:r>
+        <w:rPr>
+          <w:rFonts w:ascii="Times New Roman" w:hAnsi="Times New Roman" w:cs="Times New Roman"/>
+          <w:b/>
+          <w:bCs/>
+        </w:rPr>
+        <w:t>HipFlexorsActivationGroupR, GlutmaxActivationGroupR, HamslatActivationGroupR, VasActivationGroupR, GasActivationGroupR</w:t>
       </w:r>
       <w:r>
         <w:rPr>
@@ -1466,70 +1280,14 @@
         </w:rPr>
         <w:t>(</w:t>
       </w:r>
-      <w:proofErr w:type="spellStart"/>
-      <w:r>
-        <w:rPr>
-          <w:rFonts w:ascii="Times New Roman" w:hAnsi="Times New Roman" w:cs="Times New Roman"/>
-          <w:b/>
-          <w:bCs/>
-        </w:rPr>
-        <w:t>GlutmaxNormalizedFiberLengthGroupR</w:t>
-      </w:r>
-      <w:proofErr w:type="spellEnd"/>
-      <w:r>
-        <w:rPr>
-          <w:rFonts w:ascii="Times New Roman" w:hAnsi="Times New Roman" w:cs="Times New Roman"/>
-          <w:b/>
-          <w:bCs/>
-        </w:rPr>
-        <w:t xml:space="preserve">, </w:t>
-      </w:r>
-      <w:proofErr w:type="spellStart"/>
-      <w:r>
-        <w:rPr>
-          <w:rFonts w:ascii="Times New Roman" w:hAnsi="Times New Roman" w:cs="Times New Roman"/>
-          <w:b/>
-          <w:bCs/>
-        </w:rPr>
-        <w:t>HamsNormalizedFiberLengthGroupR</w:t>
-      </w:r>
-      <w:proofErr w:type="spellEnd"/>
-      <w:r>
-        <w:rPr>
-          <w:rFonts w:ascii="Times New Roman" w:hAnsi="Times New Roman" w:cs="Times New Roman"/>
-          <w:b/>
-          <w:bCs/>
-        </w:rPr>
-        <w:t xml:space="preserve">, </w:t>
-      </w:r>
-      <w:proofErr w:type="spellStart"/>
-      <w:r>
-        <w:rPr>
-          <w:rFonts w:ascii="Times New Roman" w:hAnsi="Times New Roman" w:cs="Times New Roman"/>
-          <w:b/>
-          <w:bCs/>
-        </w:rPr>
-        <w:t>VasNormalizedFiberLengthGroupR</w:t>
-      </w:r>
-      <w:proofErr w:type="spellEnd"/>
-      <w:r>
-        <w:rPr>
-          <w:rFonts w:ascii="Times New Roman" w:hAnsi="Times New Roman" w:cs="Times New Roman"/>
-          <w:b/>
-          <w:bCs/>
-        </w:rPr>
-        <w:t xml:space="preserve">, </w:t>
-      </w:r>
-      <w:proofErr w:type="spellStart"/>
-      <w:r>
-        <w:rPr>
-          <w:rFonts w:ascii="Times New Roman" w:hAnsi="Times New Roman" w:cs="Times New Roman"/>
-          <w:b/>
-          <w:bCs/>
-        </w:rPr>
-        <w:t>GasNormalizedFiberLengthGroupR</w:t>
-      </w:r>
-      <w:proofErr w:type="spellEnd"/>
+      <w:r>
+        <w:rPr>
+          <w:rFonts w:ascii="Times New Roman" w:hAnsi="Times New Roman" w:cs="Times New Roman"/>
+          <w:b/>
+          <w:bCs/>
+        </w:rPr>
+        <w:t>GlutmaxNormalizedFiberLengthGroupR, HamsNormalizedFiberLengthGroupR, VasNormalizedFiberLengthGroupR, GasNormalizedFiberLengthGroupR</w:t>
+      </w:r>
       <w:r>
         <w:rPr>
           <w:rFonts w:ascii="Times New Roman" w:hAnsi="Times New Roman" w:cs="Times New Roman"/>
@@ -1580,7 +1338,6 @@
         </w:rPr>
         <w:t>(</w:t>
       </w:r>
-      <w:proofErr w:type="spellStart"/>
       <w:r>
         <w:rPr>
           <w:rFonts w:ascii="Times New Roman" w:hAnsi="Times New Roman" w:cs="Times New Roman"/>
@@ -1589,7 +1346,6 @@
         </w:rPr>
         <w:t>HipFlexorsMissingEMGChannelGroup</w:t>
       </w:r>
-      <w:proofErr w:type="spellEnd"/>
       <w:r>
         <w:rPr>
           <w:rFonts w:ascii="Times New Roman" w:hAnsi="Times New Roman" w:cs="Times New Roman"/>
@@ -1634,124 +1390,14 @@
         </w:rPr>
         <w:t>(</w:t>
       </w:r>
-      <w:proofErr w:type="spellStart"/>
-      <w:r>
-        <w:rPr>
-          <w:rFonts w:ascii="Times New Roman" w:hAnsi="Times New Roman" w:cs="Times New Roman"/>
-          <w:b/>
-          <w:bCs/>
-        </w:rPr>
-        <w:t>GlutMaxLat</w:t>
-      </w:r>
-      <w:proofErr w:type="spellEnd"/>
-      <w:r>
-        <w:rPr>
-          <w:rFonts w:ascii="Times New Roman" w:hAnsi="Times New Roman" w:cs="Times New Roman"/>
-          <w:b/>
-          <w:bCs/>
-        </w:rPr>
-        <w:t xml:space="preserve">, </w:t>
-      </w:r>
-      <w:proofErr w:type="spellStart"/>
-      <w:r>
-        <w:rPr>
-          <w:rFonts w:ascii="Times New Roman" w:hAnsi="Times New Roman" w:cs="Times New Roman"/>
-          <w:b/>
-          <w:bCs/>
-        </w:rPr>
-        <w:t>RecFem</w:t>
-      </w:r>
-      <w:proofErr w:type="spellEnd"/>
-      <w:r>
-        <w:rPr>
-          <w:rFonts w:ascii="Times New Roman" w:hAnsi="Times New Roman" w:cs="Times New Roman"/>
-          <w:b/>
-          <w:bCs/>
-        </w:rPr>
-        <w:t xml:space="preserve">, </w:t>
-      </w:r>
-      <w:proofErr w:type="spellStart"/>
-      <w:r>
-        <w:rPr>
-          <w:rFonts w:ascii="Times New Roman" w:hAnsi="Times New Roman" w:cs="Times New Roman"/>
-          <w:b/>
-          <w:bCs/>
-        </w:rPr>
-        <w:t>BicFemLong</w:t>
-      </w:r>
-      <w:proofErr w:type="spellEnd"/>
-      <w:r>
-        <w:rPr>
-          <w:rFonts w:ascii="Times New Roman" w:hAnsi="Times New Roman" w:cs="Times New Roman"/>
-          <w:b/>
-          <w:bCs/>
-        </w:rPr>
-        <w:t xml:space="preserve">, </w:t>
-      </w:r>
-      <w:proofErr w:type="spellStart"/>
-      <w:r>
-        <w:rPr>
-          <w:rFonts w:ascii="Times New Roman" w:hAnsi="Times New Roman" w:cs="Times New Roman"/>
-          <w:b/>
-          <w:bCs/>
-        </w:rPr>
-        <w:t>BicFemShort</w:t>
-      </w:r>
-      <w:proofErr w:type="spellEnd"/>
-      <w:r>
-        <w:rPr>
-          <w:rFonts w:ascii="Times New Roman" w:hAnsi="Times New Roman" w:cs="Times New Roman"/>
-          <w:b/>
-          <w:bCs/>
-        </w:rPr>
-        <w:t xml:space="preserve">, </w:t>
-      </w:r>
-      <w:proofErr w:type="spellStart"/>
-      <w:r>
-        <w:rPr>
-          <w:rFonts w:ascii="Times New Roman" w:hAnsi="Times New Roman" w:cs="Times New Roman"/>
-          <w:b/>
-          <w:bCs/>
-        </w:rPr>
-        <w:t>VastMed</w:t>
-      </w:r>
-      <w:proofErr w:type="spellEnd"/>
-      <w:r>
-        <w:rPr>
-          <w:rFonts w:ascii="Times New Roman" w:hAnsi="Times New Roman" w:cs="Times New Roman"/>
-          <w:b/>
-          <w:bCs/>
-        </w:rPr>
-        <w:t xml:space="preserve">, </w:t>
-      </w:r>
-      <w:proofErr w:type="spellStart"/>
-      <w:r>
-        <w:rPr>
-          <w:rFonts w:ascii="Times New Roman" w:hAnsi="Times New Roman" w:cs="Times New Roman"/>
-          <w:b/>
-          <w:bCs/>
-        </w:rPr>
-        <w:t>GasMed</w:t>
-      </w:r>
-      <w:proofErr w:type="spellEnd"/>
-      <w:r>
-        <w:rPr>
-          <w:rFonts w:ascii="Times New Roman" w:hAnsi="Times New Roman" w:cs="Times New Roman"/>
-          <w:b/>
-          <w:bCs/>
-        </w:rPr>
-        <w:t xml:space="preserve">, Sol, </w:t>
-      </w:r>
-      <w:proofErr w:type="spellStart"/>
-      <w:r>
-        <w:rPr>
-          <w:rFonts w:ascii="Times New Roman" w:hAnsi="Times New Roman" w:cs="Times New Roman"/>
-          <w:b/>
-          <w:bCs/>
-        </w:rPr>
-        <w:t>TibAnt</w:t>
-      </w:r>
-      <w:proofErr w:type="spellEnd"/>
+      <w:r>
+        <w:rPr>
+          <w:rFonts w:ascii="Times New Roman" w:hAnsi="Times New Roman" w:cs="Times New Roman"/>
+          <w:b/>
+          <w:bCs/>
+        </w:rPr>
+        <w:t>GlutMaxLat, RecFem, BicFemLong, BicFemShort, VastMed, GasMed, Sol, TibAnt</w:t>
+      </w:r>
       <w:r>
         <w:rPr>
           <w:rFonts w:ascii="Times New Roman" w:hAnsi="Times New Roman" w:cs="Times New Roman"/>
@@ -1860,7 +1506,6 @@
         </w:rPr>
         <w:t xml:space="preserve"> to </w:t>
       </w:r>
-      <w:proofErr w:type="spellStart"/>
       <w:r>
         <w:rPr>
           <w:rFonts w:ascii="Times New Roman" w:hAnsi="Times New Roman" w:cs="Times New Roman"/>
@@ -1869,7 +1514,6 @@
         </w:rPr>
         <w:t>passive_moment_data</w:t>
       </w:r>
-      <w:proofErr w:type="spellEnd"/>
       <w:r>
         <w:rPr>
           <w:rFonts w:ascii="Times New Roman" w:hAnsi="Times New Roman" w:cs="Times New Roman"/>
@@ -1922,21 +1566,7 @@
         <w:rPr>
           <w:rFonts w:ascii="Times New Roman" w:hAnsi="Times New Roman" w:cs="Times New Roman"/>
         </w:rPr>
-        <w:t>(</w:t>
-      </w:r>
-      <w:proofErr w:type="spellStart"/>
-      <w:r>
-        <w:rPr>
-          <w:rFonts w:ascii="Times New Roman" w:hAnsi="Times New Roman" w:cs="Times New Roman"/>
-        </w:rPr>
-        <w:t>SynX</w:t>
-      </w:r>
-      <w:proofErr w:type="spellEnd"/>
-      <w:r>
-        <w:rPr>
-          <w:rFonts w:ascii="Times New Roman" w:hAnsi="Times New Roman" w:cs="Times New Roman"/>
-        </w:rPr>
-        <w:t xml:space="preserve">) </w:t>
+        <w:t xml:space="preserve">(SynX) </w:t>
       </w:r>
       <w:r>
         <w:rPr>
@@ -2080,7 +1710,6 @@
         </w:rPr>
         <w:t xml:space="preserve">open </w:t>
       </w:r>
-      <w:proofErr w:type="spellStart"/>
       <w:r>
         <w:rPr>
           <w:rFonts w:ascii="Times New Roman" w:hAnsi="Times New Roman" w:cs="Times New Roman"/>
@@ -2089,7 +1718,6 @@
         </w:rPr>
         <w:t>runMTP.m</w:t>
       </w:r>
-      <w:proofErr w:type="spellEnd"/>
       <w:r>
         <w:rPr>
           <w:rFonts w:ascii="Times New Roman" w:hAnsi="Times New Roman" w:cs="Times New Roman"/>
@@ -2114,43 +1742,19 @@
         </w:rPr>
         <w:t>Open the project file (</w:t>
       </w:r>
-      <w:proofErr w:type="spellStart"/>
-      <w:r>
-        <w:rPr>
-          <w:rFonts w:ascii="Times New Roman" w:hAnsi="Times New Roman" w:cs="Times New Roman"/>
-          <w:b/>
-          <w:bCs/>
-        </w:rPr>
-        <w:t>Project.prj</w:t>
-      </w:r>
-      <w:proofErr w:type="spellEnd"/>
-      <w:r>
-        <w:rPr>
-          <w:rFonts w:ascii="Times New Roman" w:hAnsi="Times New Roman" w:cs="Times New Roman"/>
-          <w:b/>
-          <w:bCs/>
-        </w:rPr>
-        <w:t xml:space="preserve"> </w:t>
-      </w:r>
-      <w:r>
-        <w:rPr>
-          <w:rFonts w:ascii="Times New Roman" w:hAnsi="Times New Roman" w:cs="Times New Roman"/>
-        </w:rPr>
-        <w:t xml:space="preserve">inside your installation of </w:t>
-      </w:r>
-      <w:proofErr w:type="spellStart"/>
-      <w:r>
-        <w:rPr>
-          <w:rFonts w:ascii="Times New Roman" w:hAnsi="Times New Roman" w:cs="Times New Roman"/>
-        </w:rPr>
-        <w:t>nmsm</w:t>
-      </w:r>
-      <w:proofErr w:type="spellEnd"/>
-      <w:r>
-        <w:rPr>
-          <w:rFonts w:ascii="Times New Roman" w:hAnsi="Times New Roman" w:cs="Times New Roman"/>
-        </w:rPr>
-        <w:t>-core)</w:t>
+      <w:r>
+        <w:rPr>
+          <w:rFonts w:ascii="Times New Roman" w:hAnsi="Times New Roman" w:cs="Times New Roman"/>
+          <w:b/>
+          <w:bCs/>
+        </w:rPr>
+        <w:t xml:space="preserve">Project.prj </w:t>
+      </w:r>
+      <w:r>
+        <w:rPr>
+          <w:rFonts w:ascii="Times New Roman" w:hAnsi="Times New Roman" w:cs="Times New Roman"/>
+        </w:rPr>
+        <w:t>inside your installation of nmsm-core)</w:t>
       </w:r>
       <w:r>
         <w:rPr>
@@ -2208,21 +1812,7 @@
         <w:rPr>
           <w:rFonts w:ascii="Times New Roman" w:hAnsi="Times New Roman" w:cs="Times New Roman"/>
         </w:rPr>
-        <w:t xml:space="preserve">With the section selected, press </w:t>
-      </w:r>
-      <w:proofErr w:type="spellStart"/>
-      <w:r>
-        <w:rPr>
-          <w:rFonts w:ascii="Times New Roman" w:hAnsi="Times New Roman" w:cs="Times New Roman"/>
-        </w:rPr>
-        <w:t>shift+enter</w:t>
-      </w:r>
-      <w:proofErr w:type="spellEnd"/>
-      <w:r>
-        <w:rPr>
-          <w:rFonts w:ascii="Times New Roman" w:hAnsi="Times New Roman" w:cs="Times New Roman"/>
-        </w:rPr>
-        <w:t xml:space="preserve"> to run a section.</w:t>
+        <w:t>With the section selected, press shift+enter to run a section.</w:t>
       </w:r>
     </w:p>
     <w:p>
@@ -2297,19 +1887,11 @@
         </w:rPr>
         <w:t xml:space="preserve"> Joint moments generated by muscle forces (with and without </w:t>
       </w:r>
-      <w:proofErr w:type="spellStart"/>
-      <w:r>
-        <w:rPr>
-          <w:rFonts w:ascii="Times New Roman" w:hAnsi="Times New Roman" w:cs="Times New Roman"/>
-        </w:rPr>
-        <w:t>SynX</w:t>
-      </w:r>
-      <w:proofErr w:type="spellEnd"/>
-      <w:r>
-        <w:rPr>
-          <w:rFonts w:ascii="Times New Roman" w:hAnsi="Times New Roman" w:cs="Times New Roman"/>
-        </w:rPr>
-        <w:t>) compared to Inverse Dynamics joint moments.</w:t>
+      <w:r>
+        <w:rPr>
+          <w:rFonts w:ascii="Times New Roman" w:hAnsi="Times New Roman" w:cs="Times New Roman"/>
+        </w:rPr>
+        <w:t>SynX) compared to Inverse Dynamics joint moments.</w:t>
       </w:r>
     </w:p>
     <w:p>
@@ -2334,21 +1916,7 @@
         <w:rPr>
           <w:rFonts w:ascii="Times New Roman" w:hAnsi="Times New Roman" w:cs="Times New Roman"/>
         </w:rPr>
-        <w:t xml:space="preserve"> Muscle excitations and activations (with and without </w:t>
-      </w:r>
-      <w:proofErr w:type="spellStart"/>
-      <w:r>
-        <w:rPr>
-          <w:rFonts w:ascii="Times New Roman" w:hAnsi="Times New Roman" w:cs="Times New Roman"/>
-        </w:rPr>
-        <w:t>SynX</w:t>
-      </w:r>
-      <w:proofErr w:type="spellEnd"/>
-      <w:r>
-        <w:rPr>
-          <w:rFonts w:ascii="Times New Roman" w:hAnsi="Times New Roman" w:cs="Times New Roman"/>
-        </w:rPr>
-        <w:t>) for all muscles included in the MTP run.</w:t>
+        <w:t xml:space="preserve"> Muscle excitations and activations (with and without SynX) for all muscles included in the MTP run.</w:t>
       </w:r>
     </w:p>
     <w:p>
@@ -2788,7 +2356,6 @@
         </w:rPr>
         <w:t>&lt;</w:t>
       </w:r>
-      <w:proofErr w:type="spellStart"/>
       <w:r>
         <w:rPr>
           <w:rFonts w:ascii="Courier New" w:hAnsi="Courier New" w:cs="Courier New"/>
@@ -2810,7 +2377,6 @@
         </w:rPr>
         <w:t>directory</w:t>
       </w:r>
-      <w:proofErr w:type="spellEnd"/>
       <w:r>
         <w:rPr>
           <w:rFonts w:ascii="Courier New" w:hAnsi="Courier New" w:cs="Courier New"/>
@@ -2837,7 +2403,15 @@
           <w:b/>
           <w:bCs/>
         </w:rPr>
-        <w:t>mtpResultsV2</w:t>
+        <w:t>MTP</w:t>
+      </w:r>
+      <w:r>
+        <w:rPr>
+          <w:rFonts w:ascii="Times New Roman" w:hAnsi="Times New Roman" w:cs="Times New Roman"/>
+          <w:b/>
+          <w:bCs/>
+        </w:rPr>
+        <w:t>ResultsV2</w:t>
       </w:r>
       <w:r>
         <w:rPr>
@@ -2872,59 +2446,27 @@
           <w:rFonts w:ascii="Courier New" w:hAnsi="Courier New" w:cs="Courier New"/>
           <w:color w:val="0000FF"/>
         </w:rPr>
-        <w:t>&lt;</w:t>
-      </w:r>
-      <w:proofErr w:type="spellStart"/>
+        <w:t>&lt;MTPSynergyExtrapolation&gt;,</w:t>
+      </w:r>
+      <w:r>
+        <w:rPr>
+          <w:rFonts w:ascii="Times New Roman" w:hAnsi="Times New Roman" w:cs="Times New Roman"/>
+          <w:color w:val="0000FF"/>
+        </w:rPr>
+        <w:t xml:space="preserve"> </w:t>
+      </w:r>
+      <w:r>
+        <w:rPr>
+          <w:rFonts w:ascii="Times New Roman" w:hAnsi="Times New Roman" w:cs="Times New Roman"/>
+        </w:rPr>
+        <w:t xml:space="preserve">change </w:t>
+      </w:r>
       <w:r>
         <w:rPr>
           <w:rFonts w:ascii="Courier New" w:hAnsi="Courier New" w:cs="Courier New"/>
           <w:color w:val="0000FF"/>
         </w:rPr>
-        <w:t>MTPSynergyExtrapolation</w:t>
-      </w:r>
-      <w:proofErr w:type="spellEnd"/>
-      <w:r>
-        <w:rPr>
-          <w:rFonts w:ascii="Courier New" w:hAnsi="Courier New" w:cs="Courier New"/>
-          <w:color w:val="0000FF"/>
-        </w:rPr>
-        <w:t>&gt;,</w:t>
-      </w:r>
-      <w:r>
-        <w:rPr>
-          <w:rFonts w:ascii="Times New Roman" w:hAnsi="Times New Roman" w:cs="Times New Roman"/>
-          <w:color w:val="0000FF"/>
-        </w:rPr>
-        <w:t xml:space="preserve"> </w:t>
-      </w:r>
-      <w:r>
-        <w:rPr>
-          <w:rFonts w:ascii="Times New Roman" w:hAnsi="Times New Roman" w:cs="Times New Roman"/>
-        </w:rPr>
-        <w:t xml:space="preserve">change </w:t>
-      </w:r>
-      <w:r>
-        <w:rPr>
-          <w:rFonts w:ascii="Courier New" w:hAnsi="Courier New" w:cs="Courier New"/>
-          <w:color w:val="0000FF"/>
-        </w:rPr>
-        <w:t>&lt;</w:t>
-      </w:r>
-      <w:proofErr w:type="spellStart"/>
-      <w:r>
-        <w:rPr>
-          <w:rFonts w:ascii="Courier New" w:hAnsi="Courier New" w:cs="Courier New"/>
-          <w:color w:val="0000FF"/>
-        </w:rPr>
-        <w:t>number_of_synergies</w:t>
-      </w:r>
-      <w:proofErr w:type="spellEnd"/>
-      <w:r>
-        <w:rPr>
-          <w:rFonts w:ascii="Courier New" w:hAnsi="Courier New" w:cs="Courier New"/>
-          <w:color w:val="0000FF"/>
-        </w:rPr>
-        <w:t>&gt;</w:t>
+        <w:t>&lt;number_of_synergies&gt;</w:t>
       </w:r>
       <w:r>
         <w:rPr>
@@ -3009,25 +2551,7 @@
           <w:sz w:val="32"/>
           <w:szCs w:val="32"/>
         </w:rPr>
-        <w:t xml:space="preserve">Run MTP without </w:t>
-      </w:r>
-      <w:proofErr w:type="spellStart"/>
-      <w:r>
-        <w:rPr>
-          <w:rFonts w:ascii="Times New Roman" w:hAnsi="Times New Roman" w:cs="Times New Roman"/>
-          <w:sz w:val="32"/>
-          <w:szCs w:val="32"/>
-        </w:rPr>
-        <w:t>SynX</w:t>
-      </w:r>
-      <w:proofErr w:type="spellEnd"/>
-      <w:r>
-        <w:rPr>
-          <w:rFonts w:ascii="Times New Roman" w:hAnsi="Times New Roman" w:cs="Times New Roman"/>
-          <w:sz w:val="32"/>
-          <w:szCs w:val="32"/>
-        </w:rPr>
-        <w:t>:</w:t>
+        <w:t>Run MTP without SynX:</w:t>
       </w:r>
     </w:p>
     <w:p>
@@ -3164,29 +2688,13 @@
           <w:rFonts w:ascii="Courier New" w:hAnsi="Courier New" w:cs="Courier New"/>
           <w:color w:val="0000FF"/>
         </w:rPr>
-        <w:t>&lt;</w:t>
-      </w:r>
-      <w:proofErr w:type="spellStart"/>
-      <w:r>
-        <w:rPr>
-          <w:rFonts w:ascii="Courier New" w:hAnsi="Courier New" w:cs="Courier New"/>
+        <w:t>&lt;results_directory&gt;</w:t>
+      </w:r>
+      <w:r>
+        <w:rPr>
+          <w:rFonts w:ascii="Times New Roman" w:hAnsi="Times New Roman" w:cs="Times New Roman"/>
           <w:color w:val="0000FF"/>
         </w:rPr>
-        <w:t>results_directory</w:t>
-      </w:r>
-      <w:proofErr w:type="spellEnd"/>
-      <w:r>
-        <w:rPr>
-          <w:rFonts w:ascii="Courier New" w:hAnsi="Courier New" w:cs="Courier New"/>
-          <w:color w:val="0000FF"/>
-        </w:rPr>
-        <w:t>&gt;</w:t>
-      </w:r>
-      <w:r>
-        <w:rPr>
-          <w:rFonts w:ascii="Times New Roman" w:hAnsi="Times New Roman" w:cs="Times New Roman"/>
-          <w:color w:val="0000FF"/>
-        </w:rPr>
         <w:t xml:space="preserve"> </w:t>
       </w:r>
       <w:r>
@@ -3201,7 +2709,15 @@
           <w:b/>
           <w:bCs/>
         </w:rPr>
-        <w:t>mtpResultsV</w:t>
+        <w:t>MTP</w:t>
+      </w:r>
+      <w:r>
+        <w:rPr>
+          <w:rFonts w:ascii="Times New Roman" w:hAnsi="Times New Roman" w:cs="Times New Roman"/>
+          <w:b/>
+          <w:bCs/>
+        </w:rPr>
+        <w:t>ResultsV</w:t>
       </w:r>
       <w:r>
         <w:rPr>
@@ -3244,53 +2760,35 @@
           <w:rFonts w:ascii="Courier New" w:hAnsi="Courier New" w:cs="Courier New"/>
           <w:color w:val="0000FF"/>
         </w:rPr>
-        <w:t>&lt;</w:t>
-      </w:r>
-      <w:proofErr w:type="spellStart"/>
+        <w:t>&lt;MTPSynergyExtrapolation&gt;,</w:t>
+      </w:r>
+      <w:r>
+        <w:rPr>
+          <w:rFonts w:ascii="Times New Roman" w:hAnsi="Times New Roman" w:cs="Times New Roman"/>
+          <w:color w:val="0000FF"/>
+        </w:rPr>
+        <w:t xml:space="preserve"> </w:t>
+      </w:r>
+      <w:r>
+        <w:rPr>
+          <w:rFonts w:ascii="Times New Roman" w:hAnsi="Times New Roman" w:cs="Times New Roman"/>
+        </w:rPr>
+        <w:t xml:space="preserve">change </w:t>
+      </w:r>
       <w:r>
         <w:rPr>
           <w:rFonts w:ascii="Courier New" w:hAnsi="Courier New" w:cs="Courier New"/>
           <w:color w:val="0000FF"/>
         </w:rPr>
-        <w:t>MTPSynergyExtrapolation</w:t>
-      </w:r>
-      <w:proofErr w:type="spellEnd"/>
+        <w:t>&lt;</w:t>
+      </w:r>
       <w:r>
         <w:rPr>
           <w:rFonts w:ascii="Courier New" w:hAnsi="Courier New" w:cs="Courier New"/>
           <w:color w:val="0000FF"/>
         </w:rPr>
-        <w:t>&gt;,</w:t>
-      </w:r>
-      <w:r>
-        <w:rPr>
-          <w:rFonts w:ascii="Times New Roman" w:hAnsi="Times New Roman" w:cs="Times New Roman"/>
-          <w:color w:val="0000FF"/>
-        </w:rPr>
-        <w:t xml:space="preserve"> </w:t>
-      </w:r>
-      <w:r>
-        <w:rPr>
-          <w:rFonts w:ascii="Times New Roman" w:hAnsi="Times New Roman" w:cs="Times New Roman"/>
-        </w:rPr>
-        <w:t xml:space="preserve">change </w:t>
-      </w:r>
-      <w:r>
-        <w:rPr>
-          <w:rFonts w:ascii="Courier New" w:hAnsi="Courier New" w:cs="Courier New"/>
-          <w:color w:val="0000FF"/>
-        </w:rPr>
-        <w:t>&lt;</w:t>
-      </w:r>
-      <w:proofErr w:type="spellStart"/>
-      <w:r>
-        <w:rPr>
-          <w:rFonts w:ascii="Courier New" w:hAnsi="Courier New" w:cs="Courier New"/>
-          <w:color w:val="0000FF"/>
-        </w:rPr>
         <w:t>is_enabled</w:t>
       </w:r>
-      <w:proofErr w:type="spellEnd"/>
       <w:r>
         <w:rPr>
           <w:rFonts w:ascii="Courier New" w:hAnsi="Courier New" w:cs="Courier New"/>

</xml_diff>